<commit_message>
11 21 21 v1
</commit_message>
<xml_diff>
--- a/TEST_FayMuzz/BugReport Test Faymuzz.docx
+++ b/TEST_FayMuzz/BugReport Test Faymuzz.docx
@@ -800,6 +800,342 @@
           </w:p>
           <w:p/>
           <w:p/>
+          <w:p/>
+          <w:p/>
+          <w:p/>
+          <w:p/>
+        </w:tc>
+      </w:tr>
+      <w:tr>
+        <w:trPr>
+          <w:trHeight w:val="260"/>
+        </w:trPr>
+        <w:tc>
+          <w:tcPr>
+            <w:tcW w:w="625" w:type="dxa"/>
+            <w:shd w:val="clear" w:color="auto" w:fill="C5E0B3" w:themeFill="accent6" w:themeFillTint="66"/>
+          </w:tcPr>
+          <w:p>
+            <w:r>
+              <w:lastRenderedPageBreak/>
+              <w:t>5</w:t>
+            </w:r>
+          </w:p>
+        </w:tc>
+        <w:tc>
+          <w:tcPr>
+            <w:tcW w:w="8725" w:type="dxa"/>
+            <w:shd w:val="clear" w:color="auto" w:fill="C5E0B3" w:themeFill="accent6" w:themeFillTint="66"/>
+          </w:tcPr>
+          <w:p>
+            <w:r>
+              <w:t>[A] – Account Page – The “</w:t>
+            </w:r>
+            <w:r>
+              <w:t>Followers</w:t>
+            </w:r>
+            <w:r>
+              <w:t>”</w:t>
+            </w:r>
+            <w:r>
+              <w:t xml:space="preserve"> button doesn’t work</w:t>
+            </w:r>
+          </w:p>
+        </w:tc>
+      </w:tr>
+      <w:tr>
+        <w:trPr>
+          <w:trHeight w:val="260"/>
+        </w:trPr>
+        <w:tc>
+          <w:tcPr>
+            <w:tcW w:w="625" w:type="dxa"/>
+          </w:tcPr>
+          <w:p/>
+        </w:tc>
+        <w:tc>
+          <w:tcPr>
+            <w:tcW w:w="8725" w:type="dxa"/>
+          </w:tcPr>
+          <w:p>
+            <w:r>
+              <w:t xml:space="preserve">Pre-condition: </w:t>
+            </w:r>
+          </w:p>
+          <w:p>
+            <w:r>
+              <w:t>Sign in with existing account</w:t>
+            </w:r>
+          </w:p>
+          <w:p/>
+          <w:p>
+            <w:r>
+              <w:t>Step to reproduce:</w:t>
+            </w:r>
+          </w:p>
+          <w:p>
+            <w:pPr>
+              <w:pStyle w:val="ListParagraph"/>
+              <w:numPr>
+                <w:ilvl w:val="0"/>
+                <w:numId w:val="6"/>
+              </w:numPr>
+            </w:pPr>
+            <w:r>
+              <w:t xml:space="preserve">Launch the </w:t>
+            </w:r>
+            <w:proofErr w:type="spellStart"/>
+            <w:r>
+              <w:t>Faymuzz</w:t>
+            </w:r>
+            <w:proofErr w:type="spellEnd"/>
+            <w:r>
+              <w:t xml:space="preserve"> App</w:t>
+            </w:r>
+          </w:p>
+          <w:p>
+            <w:pPr>
+              <w:pStyle w:val="ListParagraph"/>
+              <w:numPr>
+                <w:ilvl w:val="0"/>
+                <w:numId w:val="6"/>
+              </w:numPr>
+            </w:pPr>
+            <w:r>
+              <w:t xml:space="preserve">Swipe to the right to open </w:t>
+            </w:r>
+            <w:r>
+              <w:t>Account</w:t>
+            </w:r>
+            <w:r>
+              <w:t xml:space="preserve"> page</w:t>
+            </w:r>
+          </w:p>
+          <w:p>
+            <w:pPr>
+              <w:pStyle w:val="ListParagraph"/>
+              <w:numPr>
+                <w:ilvl w:val="0"/>
+                <w:numId w:val="6"/>
+              </w:numPr>
+            </w:pPr>
+            <w:r>
+              <w:t>Tap “</w:t>
+            </w:r>
+            <w:r>
+              <w:t>Followers</w:t>
+            </w:r>
+            <w:r>
+              <w:t xml:space="preserve">” </w:t>
+            </w:r>
+            <w:r>
+              <w:t>button</w:t>
+            </w:r>
+            <w:r>
+              <w:t xml:space="preserve"> </w:t>
+            </w:r>
+          </w:p>
+          <w:p/>
+          <w:p>
+            <w:r>
+              <w:t>Actual result: no action</w:t>
+            </w:r>
+          </w:p>
+          <w:p/>
+          <w:p>
+            <w:r>
+              <w:t xml:space="preserve">Expected result: </w:t>
+            </w:r>
+            <w:r>
+              <w:t xml:space="preserve">redirect </w:t>
+            </w:r>
+            <w:proofErr w:type="gramStart"/>
+            <w:r>
+              <w:t>Followers</w:t>
+            </w:r>
+            <w:proofErr w:type="gramEnd"/>
+            <w:r>
+              <w:t xml:space="preserve"> page</w:t>
+            </w:r>
+          </w:p>
+          <w:p/>
+          <w:p>
+            <w:proofErr w:type="spellStart"/>
+            <w:r>
+              <w:t>Faymuzz</w:t>
+            </w:r>
+            <w:proofErr w:type="spellEnd"/>
+            <w:r>
+              <w:t xml:space="preserve"> App (v 1.0.25)</w:t>
+            </w:r>
+          </w:p>
+          <w:p>
+            <w:r>
+              <w:t>OS Android 11</w:t>
+            </w:r>
+          </w:p>
+          <w:p>
+            <w:r>
+              <w:t>Galaxy A20</w:t>
+            </w:r>
+          </w:p>
+          <w:p/>
+          <w:p/>
+        </w:tc>
+      </w:tr>
+      <w:tr>
+        <w:trPr>
+          <w:trHeight w:val="260"/>
+        </w:trPr>
+        <w:tc>
+          <w:tcPr>
+            <w:tcW w:w="625" w:type="dxa"/>
+            <w:shd w:val="clear" w:color="auto" w:fill="C5E0B3" w:themeFill="accent6" w:themeFillTint="66"/>
+          </w:tcPr>
+          <w:p>
+            <w:r>
+              <w:t>6</w:t>
+            </w:r>
+          </w:p>
+        </w:tc>
+        <w:tc>
+          <w:tcPr>
+            <w:tcW w:w="8725" w:type="dxa"/>
+            <w:shd w:val="clear" w:color="auto" w:fill="C5E0B3" w:themeFill="accent6" w:themeFillTint="66"/>
+          </w:tcPr>
+          <w:p>
+            <w:r>
+              <w:t>[A] – Account Page – The “Follow</w:t>
+            </w:r>
+            <w:r>
+              <w:t>ing</w:t>
+            </w:r>
+            <w:r>
+              <w:t>” button doesn’t work</w:t>
+            </w:r>
+          </w:p>
+        </w:tc>
+      </w:tr>
+      <w:tr>
+        <w:trPr>
+          <w:trHeight w:val="260"/>
+        </w:trPr>
+        <w:tc>
+          <w:tcPr>
+            <w:tcW w:w="625" w:type="dxa"/>
+          </w:tcPr>
+          <w:p/>
+        </w:tc>
+        <w:tc>
+          <w:tcPr>
+            <w:tcW w:w="8725" w:type="dxa"/>
+          </w:tcPr>
+          <w:p>
+            <w:r>
+              <w:t xml:space="preserve">Pre-condition: </w:t>
+            </w:r>
+          </w:p>
+          <w:p>
+            <w:r>
+              <w:t>Sign in with existing account</w:t>
+            </w:r>
+          </w:p>
+          <w:p/>
+          <w:p>
+            <w:r>
+              <w:t>Step to reproduce:</w:t>
+            </w:r>
+          </w:p>
+          <w:p>
+            <w:pPr>
+              <w:pStyle w:val="ListParagraph"/>
+              <w:numPr>
+                <w:ilvl w:val="0"/>
+                <w:numId w:val="7"/>
+              </w:numPr>
+            </w:pPr>
+            <w:r>
+              <w:t xml:space="preserve">Launch the </w:t>
+            </w:r>
+            <w:proofErr w:type="spellStart"/>
+            <w:r>
+              <w:t>Faymuzz</w:t>
+            </w:r>
+            <w:proofErr w:type="spellEnd"/>
+            <w:r>
+              <w:t xml:space="preserve"> App</w:t>
+            </w:r>
+          </w:p>
+          <w:p>
+            <w:pPr>
+              <w:pStyle w:val="ListParagraph"/>
+              <w:numPr>
+                <w:ilvl w:val="0"/>
+                <w:numId w:val="7"/>
+              </w:numPr>
+            </w:pPr>
+            <w:r>
+              <w:t>Swipe to the right to open Account page</w:t>
+            </w:r>
+          </w:p>
+          <w:p>
+            <w:pPr>
+              <w:pStyle w:val="ListParagraph"/>
+              <w:numPr>
+                <w:ilvl w:val="0"/>
+                <w:numId w:val="7"/>
+              </w:numPr>
+            </w:pPr>
+            <w:r>
+              <w:t>Tap “Follow</w:t>
+            </w:r>
+            <w:r>
+              <w:t>ing</w:t>
+            </w:r>
+            <w:r>
+              <w:t xml:space="preserve">” button </w:t>
+            </w:r>
+          </w:p>
+          <w:p/>
+          <w:p>
+            <w:r>
+              <w:t>Actual result: no action</w:t>
+            </w:r>
+          </w:p>
+          <w:p/>
+          <w:p>
+            <w:r>
+              <w:t xml:space="preserve">Expected result: redirect </w:t>
+            </w:r>
+            <w:r>
+              <w:t>Following</w:t>
+            </w:r>
+            <w:r>
+              <w:t xml:space="preserve"> page</w:t>
+            </w:r>
+          </w:p>
+          <w:p/>
+          <w:p>
+            <w:proofErr w:type="spellStart"/>
+            <w:r>
+              <w:t>Faymuzz</w:t>
+            </w:r>
+            <w:proofErr w:type="spellEnd"/>
+            <w:r>
+              <w:t xml:space="preserve"> App (v 1.0.25)</w:t>
+            </w:r>
+          </w:p>
+          <w:p>
+            <w:r>
+              <w:t>OS Android 11</w:t>
+            </w:r>
+          </w:p>
+          <w:p>
+            <w:r>
+              <w:t>Galaxy A20</w:t>
+            </w:r>
+          </w:p>
+          <w:p/>
         </w:tc>
       </w:tr>
     </w:tbl>
@@ -996,6 +1332,184 @@
     </w:lvl>
   </w:abstractNum>
   <w:abstractNum w:abstractNumId="2" w15:restartNumberingAfterBreak="0">
+    <w:nsid w:val="34EE57DB"/>
+    <w:multiLevelType w:val="hybridMultilevel"/>
+    <w:tmpl w:val="BAAA8F06"/>
+    <w:lvl w:ilvl="0" w:tplc="FFFFFFFF">
+      <w:start w:val="1"/>
+      <w:numFmt w:val="decimal"/>
+      <w:lvlText w:val="%1."/>
+      <w:lvlJc w:val="left"/>
+      <w:pPr>
+        <w:ind w:left="1080" w:hanging="360"/>
+      </w:pPr>
+      <w:rPr>
+        <w:rFonts w:hint="default"/>
+      </w:rPr>
+    </w:lvl>
+    <w:lvl w:ilvl="1" w:tplc="FFFFFFFF" w:tentative="1">
+      <w:start w:val="1"/>
+      <w:numFmt w:val="lowerLetter"/>
+      <w:lvlText w:val="%2."/>
+      <w:lvlJc w:val="left"/>
+      <w:pPr>
+        <w:ind w:left="1800" w:hanging="360"/>
+      </w:pPr>
+    </w:lvl>
+    <w:lvl w:ilvl="2" w:tplc="FFFFFFFF" w:tentative="1">
+      <w:start w:val="1"/>
+      <w:numFmt w:val="lowerRoman"/>
+      <w:lvlText w:val="%3."/>
+      <w:lvlJc w:val="right"/>
+      <w:pPr>
+        <w:ind w:left="2520" w:hanging="180"/>
+      </w:pPr>
+    </w:lvl>
+    <w:lvl w:ilvl="3" w:tplc="FFFFFFFF" w:tentative="1">
+      <w:start w:val="1"/>
+      <w:numFmt w:val="decimal"/>
+      <w:lvlText w:val="%4."/>
+      <w:lvlJc w:val="left"/>
+      <w:pPr>
+        <w:ind w:left="3240" w:hanging="360"/>
+      </w:pPr>
+    </w:lvl>
+    <w:lvl w:ilvl="4" w:tplc="FFFFFFFF" w:tentative="1">
+      <w:start w:val="1"/>
+      <w:numFmt w:val="lowerLetter"/>
+      <w:lvlText w:val="%5."/>
+      <w:lvlJc w:val="left"/>
+      <w:pPr>
+        <w:ind w:left="3960" w:hanging="360"/>
+      </w:pPr>
+    </w:lvl>
+    <w:lvl w:ilvl="5" w:tplc="FFFFFFFF" w:tentative="1">
+      <w:start w:val="1"/>
+      <w:numFmt w:val="lowerRoman"/>
+      <w:lvlText w:val="%6."/>
+      <w:lvlJc w:val="right"/>
+      <w:pPr>
+        <w:ind w:left="4680" w:hanging="180"/>
+      </w:pPr>
+    </w:lvl>
+    <w:lvl w:ilvl="6" w:tplc="FFFFFFFF" w:tentative="1">
+      <w:start w:val="1"/>
+      <w:numFmt w:val="decimal"/>
+      <w:lvlText w:val="%7."/>
+      <w:lvlJc w:val="left"/>
+      <w:pPr>
+        <w:ind w:left="5400" w:hanging="360"/>
+      </w:pPr>
+    </w:lvl>
+    <w:lvl w:ilvl="7" w:tplc="FFFFFFFF" w:tentative="1">
+      <w:start w:val="1"/>
+      <w:numFmt w:val="lowerLetter"/>
+      <w:lvlText w:val="%8."/>
+      <w:lvlJc w:val="left"/>
+      <w:pPr>
+        <w:ind w:left="6120" w:hanging="360"/>
+      </w:pPr>
+    </w:lvl>
+    <w:lvl w:ilvl="8" w:tplc="FFFFFFFF" w:tentative="1">
+      <w:start w:val="1"/>
+      <w:numFmt w:val="lowerRoman"/>
+      <w:lvlText w:val="%9."/>
+      <w:lvlJc w:val="right"/>
+      <w:pPr>
+        <w:ind w:left="6840" w:hanging="180"/>
+      </w:pPr>
+    </w:lvl>
+  </w:abstractNum>
+  <w:abstractNum w:abstractNumId="3" w15:restartNumberingAfterBreak="0">
+    <w:nsid w:val="478C1A3D"/>
+    <w:multiLevelType w:val="hybridMultilevel"/>
+    <w:tmpl w:val="BAAA8F06"/>
+    <w:lvl w:ilvl="0" w:tplc="FFFFFFFF">
+      <w:start w:val="1"/>
+      <w:numFmt w:val="decimal"/>
+      <w:lvlText w:val="%1."/>
+      <w:lvlJc w:val="left"/>
+      <w:pPr>
+        <w:ind w:left="1080" w:hanging="360"/>
+      </w:pPr>
+      <w:rPr>
+        <w:rFonts w:hint="default"/>
+      </w:rPr>
+    </w:lvl>
+    <w:lvl w:ilvl="1" w:tplc="FFFFFFFF" w:tentative="1">
+      <w:start w:val="1"/>
+      <w:numFmt w:val="lowerLetter"/>
+      <w:lvlText w:val="%2."/>
+      <w:lvlJc w:val="left"/>
+      <w:pPr>
+        <w:ind w:left="1800" w:hanging="360"/>
+      </w:pPr>
+    </w:lvl>
+    <w:lvl w:ilvl="2" w:tplc="FFFFFFFF" w:tentative="1">
+      <w:start w:val="1"/>
+      <w:numFmt w:val="lowerRoman"/>
+      <w:lvlText w:val="%3."/>
+      <w:lvlJc w:val="right"/>
+      <w:pPr>
+        <w:ind w:left="2520" w:hanging="180"/>
+      </w:pPr>
+    </w:lvl>
+    <w:lvl w:ilvl="3" w:tplc="FFFFFFFF" w:tentative="1">
+      <w:start w:val="1"/>
+      <w:numFmt w:val="decimal"/>
+      <w:lvlText w:val="%4."/>
+      <w:lvlJc w:val="left"/>
+      <w:pPr>
+        <w:ind w:left="3240" w:hanging="360"/>
+      </w:pPr>
+    </w:lvl>
+    <w:lvl w:ilvl="4" w:tplc="FFFFFFFF" w:tentative="1">
+      <w:start w:val="1"/>
+      <w:numFmt w:val="lowerLetter"/>
+      <w:lvlText w:val="%5."/>
+      <w:lvlJc w:val="left"/>
+      <w:pPr>
+        <w:ind w:left="3960" w:hanging="360"/>
+      </w:pPr>
+    </w:lvl>
+    <w:lvl w:ilvl="5" w:tplc="FFFFFFFF" w:tentative="1">
+      <w:start w:val="1"/>
+      <w:numFmt w:val="lowerRoman"/>
+      <w:lvlText w:val="%6."/>
+      <w:lvlJc w:val="right"/>
+      <w:pPr>
+        <w:ind w:left="4680" w:hanging="180"/>
+      </w:pPr>
+    </w:lvl>
+    <w:lvl w:ilvl="6" w:tplc="FFFFFFFF" w:tentative="1">
+      <w:start w:val="1"/>
+      <w:numFmt w:val="decimal"/>
+      <w:lvlText w:val="%7."/>
+      <w:lvlJc w:val="left"/>
+      <w:pPr>
+        <w:ind w:left="5400" w:hanging="360"/>
+      </w:pPr>
+    </w:lvl>
+    <w:lvl w:ilvl="7" w:tplc="FFFFFFFF" w:tentative="1">
+      <w:start w:val="1"/>
+      <w:numFmt w:val="lowerLetter"/>
+      <w:lvlText w:val="%8."/>
+      <w:lvlJc w:val="left"/>
+      <w:pPr>
+        <w:ind w:left="6120" w:hanging="360"/>
+      </w:pPr>
+    </w:lvl>
+    <w:lvl w:ilvl="8" w:tplc="FFFFFFFF" w:tentative="1">
+      <w:start w:val="1"/>
+      <w:numFmt w:val="lowerRoman"/>
+      <w:lvlText w:val="%9."/>
+      <w:lvlJc w:val="right"/>
+      <w:pPr>
+        <w:ind w:left="6840" w:hanging="180"/>
+      </w:pPr>
+    </w:lvl>
+  </w:abstractNum>
+  <w:abstractNum w:abstractNumId="4" w15:restartNumberingAfterBreak="0">
     <w:nsid w:val="5FBC7BB9"/>
     <w:multiLevelType w:val="hybridMultilevel"/>
     <w:tmpl w:val="6ECE340E"/>
@@ -1084,7 +1598,7 @@
       </w:pPr>
     </w:lvl>
   </w:abstractNum>
-  <w:abstractNum w:abstractNumId="3" w15:restartNumberingAfterBreak="0">
+  <w:abstractNum w:abstractNumId="5" w15:restartNumberingAfterBreak="0">
     <w:nsid w:val="63A15F05"/>
     <w:multiLevelType w:val="hybridMultilevel"/>
     <w:tmpl w:val="6ECE340E"/>
@@ -1173,7 +1687,7 @@
       </w:pPr>
     </w:lvl>
   </w:abstractNum>
-  <w:abstractNum w:abstractNumId="4" w15:restartNumberingAfterBreak="0">
+  <w:abstractNum w:abstractNumId="6" w15:restartNumberingAfterBreak="0">
     <w:nsid w:val="74746448"/>
     <w:multiLevelType w:val="hybridMultilevel"/>
     <w:tmpl w:val="9C0CF3BA"/>
@@ -1263,19 +1777,25 @@
     </w:lvl>
   </w:abstractNum>
   <w:num w:numId="1">
-    <w:abstractNumId w:val="4"/>
+    <w:abstractNumId w:val="6"/>
   </w:num>
   <w:num w:numId="2">
-    <w:abstractNumId w:val="3"/>
+    <w:abstractNumId w:val="5"/>
   </w:num>
   <w:num w:numId="3">
     <w:abstractNumId w:val="0"/>
   </w:num>
   <w:num w:numId="4">
-    <w:abstractNumId w:val="2"/>
+    <w:abstractNumId w:val="4"/>
   </w:num>
   <w:num w:numId="5">
     <w:abstractNumId w:val="1"/>
+  </w:num>
+  <w:num w:numId="6">
+    <w:abstractNumId w:val="2"/>
+  </w:num>
+  <w:num w:numId="7">
+    <w:abstractNumId w:val="3"/>
   </w:num>
 </w:numbering>
 </file>

</xml_diff>